<commit_message>
Workshop 6: Formatting specifiers fixed to match output
</commit_message>
<xml_diff>
--- a/WS06/Workshop6.docx
+++ b/WS06/Workshop6.docx
@@ -15,8 +15,6 @@
           <w:szCs w:val="48"/>
         </w:rPr>
       </w:pPr>
-      <w:bookmarkStart w:id="0" w:name="_GoBack"/>
-      <w:bookmarkEnd w:id="0"/>
       <w:r>
         <w:rPr>
           <w:rFonts w:ascii="Arial" w:eastAsia="Times New Roman" w:hAnsi="Arial" w:cs="Arial"/>
@@ -2918,7 +2916,25 @@
           <w:color w:val="FF0000"/>
           <w:highlight w:val="yellow"/>
         </w:rPr>
-        <w:t>%8d%10</w:t>
+        <w:t>%8d</w:t>
+      </w:r>
+      <w:r>
+        <w:rPr>
+          <w:rFonts w:ascii="Courier New" w:eastAsiaTheme="minorBidi" w:hAnsi="Courier New" w:cs="Courier New"/>
+          <w:color w:val="FF0000"/>
+          <w:highlight w:val="yellow"/>
+        </w:rPr>
+        <w:t xml:space="preserve"> </w:t>
+      </w:r>
+      <w:bookmarkStart w:id="0" w:name="_GoBack"/>
+      <w:bookmarkEnd w:id="0"/>
+      <w:r>
+        <w:rPr>
+          <w:rFonts w:ascii="Courier New" w:eastAsiaTheme="minorBidi" w:hAnsi="Courier New" w:cs="Courier New"/>
+          <w:color w:val="FF0000"/>
+          <w:highlight w:val="yellow"/>
+        </w:rPr>
+        <w:t>%10</w:t>
       </w:r>
       <w:r>
         <w:rPr>
@@ -18433,7 +18449,7 @@
 </file>
 
 <file path=customXml/itemProps1.xml><?xml version="1.0" encoding="utf-8"?>
-<ds:datastoreItem xmlns:ds="http://schemas.openxmlformats.org/officeDocument/2006/customXml" ds:itemID="{90D43DAC-DD63-4C0E-9879-C23B39013E66}">
+<ds:datastoreItem xmlns:ds="http://schemas.openxmlformats.org/officeDocument/2006/customXml" ds:itemID="{4D7AC3BD-39DB-42BD-B782-543AAE0F2864}">
   <ds:schemaRefs>
     <ds:schemaRef ds:uri="http://schemas.openxmlformats.org/officeDocument/2006/bibliography"/>
   </ds:schemaRefs>

</xml_diff>

<commit_message>
Workshop 6: Fixed WS06 download reference
</commit_message>
<xml_diff>
--- a/WS06/Workshop6.docx
+++ b/WS06/Workshop6.docx
@@ -548,8 +548,18 @@
           <w:b/>
           <w:color w:val="000000"/>
         </w:rPr>
-        <w:t>WS04</w:t>
-      </w:r>
+        <w:t>WS0</w:t>
+      </w:r>
+      <w:r>
+        <w:rPr>
+          <w:rFonts w:ascii="Arial" w:eastAsia="Times New Roman" w:hAnsi="Arial" w:cs="Arial"/>
+          <w:b/>
+          <w:color w:val="000000"/>
+        </w:rPr>
+        <w:t>6</w:t>
+      </w:r>
+      <w:bookmarkStart w:id="0" w:name="_GoBack"/>
+      <w:bookmarkEnd w:id="0"/>
       <w:r>
         <w:rPr>
           <w:rFonts w:ascii="Arial" w:eastAsia="Times New Roman" w:hAnsi="Arial" w:cs="Arial"/>
@@ -2661,6 +2671,12 @@
           <w:rFonts w:asciiTheme="minorBidi" w:eastAsiaTheme="minorBidi" w:hAnsiTheme="minorBidi"/>
         </w:rPr>
       </w:pPr>
+      <w:r>
+        <w:rPr>
+          <w:rFonts w:asciiTheme="minorBidi" w:eastAsiaTheme="minorBidi" w:hAnsiTheme="minorBidi"/>
+        </w:rPr>
+        <w:t xml:space="preserve"> </w:t>
+      </w:r>
     </w:p>
     <w:p>
       <w:pPr>
@@ -2926,8 +2942,6 @@
         </w:rPr>
         <w:t xml:space="preserve"> </w:t>
       </w:r>
-      <w:bookmarkStart w:id="0" w:name="_GoBack"/>
-      <w:bookmarkEnd w:id="0"/>
       <w:r>
         <w:rPr>
           <w:rFonts w:ascii="Courier New" w:eastAsiaTheme="minorBidi" w:hAnsi="Courier New" w:cs="Courier New"/>
@@ -18449,7 +18463,7 @@
 </file>
 
 <file path=customXml/itemProps1.xml><?xml version="1.0" encoding="utf-8"?>
-<ds:datastoreItem xmlns:ds="http://schemas.openxmlformats.org/officeDocument/2006/customXml" ds:itemID="{4D7AC3BD-39DB-42BD-B782-543AAE0F2864}">
+<ds:datastoreItem xmlns:ds="http://schemas.openxmlformats.org/officeDocument/2006/customXml" ds:itemID="{BFDB72D6-4362-4539-8F15-27767325D621}">
   <ds:schemaRefs>
     <ds:schemaRef ds:uri="http://schemas.openxmlformats.org/officeDocument/2006/bibliography"/>
   </ds:schemaRefs>

</xml_diff>